<commit_message>
modificata linea aggiunta prima
</commit_message>
<xml_diff>
--- a/Tabella Riassuntiva dei Comandi Git Essenziali.docx
+++ b/Tabella Riassuntiva dei Comandi Git Essenziali.docx
@@ -15,8 +15,6 @@
           <w:lang w:eastAsia="it-IT"/>
         </w:rPr>
       </w:pPr>
-      <w:bookmarkStart w:id="0" w:name="_GoBack"/>
-      <w:bookmarkEnd w:id="0"/>
       <w:r>
         <w:rPr>
           <w:rFonts w:ascii="Times New Roman" w:eastAsia="Times New Roman" w:hAnsi="Times New Roman" w:cs="Times New Roman"/>
@@ -2177,6 +2175,17 @@
           <w:lang w:eastAsia="it-IT"/>
         </w:rPr>
       </w:pPr>
+    </w:p>
+    <w:p>
+      <w:pPr>
+        <w:spacing w:after="0" w:line="240" w:lineRule="auto"/>
+        <w:rPr>
+          <w:rFonts w:ascii="Times New Roman" w:eastAsia="Times New Roman" w:hAnsi="Times New Roman" w:cs="Times New Roman"/>
+          <w:sz w:val="24"/>
+          <w:szCs w:val="24"/>
+          <w:lang w:eastAsia="it-IT"/>
+        </w:rPr>
+      </w:pPr>
       <w:r>
         <w:rPr>
           <w:rFonts w:ascii="Times New Roman" w:eastAsia="Times New Roman" w:hAnsi="Times New Roman" w:cs="Times New Roman"/>
@@ -2184,12 +2193,20 @@
           <w:szCs w:val="24"/>
           <w:lang w:eastAsia="it-IT"/>
         </w:rPr>
-        <w:pict>
-          <v:rect id="_x0000_i1025" style="width:0;height:1.5pt" o:hralign="center" o:hrstd="t" o:hr="t" fillcolor="#a0a0a0" stroked="f"/>
-        </w:pict>
+        <w:t>Modifica di niente.</w:t>
       </w:r>
+      <w:bookmarkStart w:id="0" w:name="_GoBack"/>
+      <w:bookmarkEnd w:id="0"/>
     </w:p>
-    <w:p/>
+    <w:p>
+      <w:pPr>
+        <w:pStyle w:val="Paragrafoelenco"/>
+        <w:numPr>
+          <w:ilvl w:val="0"/>
+          <w:numId w:val="1"/>
+        </w:numPr>
+      </w:pPr>
+    </w:p>
     <w:sectPr>
       <w:pgSz w:w="11906" w:h="16838"/>
       <w:pgMar w:top="1417" w:right="1134" w:bottom="1134" w:left="1134" w:header="708" w:footer="708" w:gutter="0"/>
@@ -2198,6 +2215,160 @@
     </w:sectPr>
   </w:body>
 </w:document>
+</file>
+
+<file path=word/numbering.xml><?xml version="1.0" encoding="utf-8"?>
+<w:numbering xmlns:wpc="http://schemas.microsoft.com/office/word/2010/wordprocessingCanvas" xmlns:cx="http://schemas.microsoft.com/office/drawing/2014/chartex" xmlns:cx1="http://schemas.microsoft.com/office/drawing/2015/9/8/chartex" xmlns:mc="http://schemas.openxmlformats.org/markup-compatibility/2006" xmlns:o="urn:schemas-microsoft-com:office:office" xmlns:r="http://schemas.openxmlformats.org/officeDocument/2006/relationships" xmlns:m="http://schemas.openxmlformats.org/officeDocument/2006/math" xmlns:v="urn:schemas-microsoft-com:vml" xmlns:wp14="http://schemas.microsoft.com/office/word/2010/wordprocessingDrawing" xmlns:wp="http://schemas.openxmlformats.org/drawingml/2006/wordprocessingDrawing" xmlns:w10="urn:schemas-microsoft-com:office:word" xmlns:w="http://schemas.openxmlformats.org/wordprocessingml/2006/main" xmlns:w14="http://schemas.microsoft.com/office/word/2010/wordml" xmlns:w15="http://schemas.microsoft.com/office/word/2012/wordml" xmlns:w16se="http://schemas.microsoft.com/office/word/2015/wordml/symex" xmlns:wpg="http://schemas.microsoft.com/office/word/2010/wordprocessingGroup" xmlns:wpi="http://schemas.microsoft.com/office/word/2010/wordprocessingInk" xmlns:wne="http://schemas.microsoft.com/office/word/2006/wordml" xmlns:wps="http://schemas.microsoft.com/office/word/2010/wordprocessingShape" mc:Ignorable="w14 w15 w16se wp14">
+  <w:numPicBullet w:numPicBulletId="0">
+    <w:pict>
+      <v:rect id="_x0000_i1027" style="width:0;height:1.5pt" o:hralign="center" o:bullet="t" o:hrstd="t" o:hr="t" fillcolor="#a0a0a0" stroked="f"/>
+    </w:pict>
+  </w:numPicBullet>
+  <w:abstractNum w:abstractNumId="0" w15:restartNumberingAfterBreak="0">
+    <w:nsid w:val="2684524A"/>
+    <w:multiLevelType w:val="hybridMultilevel"/>
+    <w:tmpl w:val="7194C0F0"/>
+    <w:lvl w:ilvl="0" w:tplc="3C5890B0">
+      <w:start w:val="1"/>
+      <w:numFmt w:val="bullet"/>
+      <w:lvlText w:val=""/>
+      <w:lvlPicBulletId w:val="0"/>
+      <w:lvlJc w:val="left"/>
+      <w:pPr>
+        <w:tabs>
+          <w:tab w:val="num" w:pos="720"/>
+        </w:tabs>
+        <w:ind w:left="720" w:hanging="360"/>
+      </w:pPr>
+      <w:rPr>
+        <w:rFonts w:ascii="Symbol" w:hAnsi="Symbol" w:hint="default"/>
+      </w:rPr>
+    </w:lvl>
+    <w:lvl w:ilvl="1" w:tplc="50809FD6" w:tentative="1">
+      <w:start w:val="1"/>
+      <w:numFmt w:val="bullet"/>
+      <w:lvlText w:val=""/>
+      <w:lvlJc w:val="left"/>
+      <w:pPr>
+        <w:tabs>
+          <w:tab w:val="num" w:pos="1440"/>
+        </w:tabs>
+        <w:ind w:left="1440" w:hanging="360"/>
+      </w:pPr>
+      <w:rPr>
+        <w:rFonts w:ascii="Symbol" w:hAnsi="Symbol" w:hint="default"/>
+      </w:rPr>
+    </w:lvl>
+    <w:lvl w:ilvl="2" w:tplc="7E12FA66" w:tentative="1">
+      <w:start w:val="1"/>
+      <w:numFmt w:val="bullet"/>
+      <w:lvlText w:val=""/>
+      <w:lvlJc w:val="left"/>
+      <w:pPr>
+        <w:tabs>
+          <w:tab w:val="num" w:pos="2160"/>
+        </w:tabs>
+        <w:ind w:left="2160" w:hanging="360"/>
+      </w:pPr>
+      <w:rPr>
+        <w:rFonts w:ascii="Symbol" w:hAnsi="Symbol" w:hint="default"/>
+      </w:rPr>
+    </w:lvl>
+    <w:lvl w:ilvl="3" w:tplc="E7068514" w:tentative="1">
+      <w:start w:val="1"/>
+      <w:numFmt w:val="bullet"/>
+      <w:lvlText w:val=""/>
+      <w:lvlJc w:val="left"/>
+      <w:pPr>
+        <w:tabs>
+          <w:tab w:val="num" w:pos="2880"/>
+        </w:tabs>
+        <w:ind w:left="2880" w:hanging="360"/>
+      </w:pPr>
+      <w:rPr>
+        <w:rFonts w:ascii="Symbol" w:hAnsi="Symbol" w:hint="default"/>
+      </w:rPr>
+    </w:lvl>
+    <w:lvl w:ilvl="4" w:tplc="FA981DB8" w:tentative="1">
+      <w:start w:val="1"/>
+      <w:numFmt w:val="bullet"/>
+      <w:lvlText w:val=""/>
+      <w:lvlJc w:val="left"/>
+      <w:pPr>
+        <w:tabs>
+          <w:tab w:val="num" w:pos="3600"/>
+        </w:tabs>
+        <w:ind w:left="3600" w:hanging="360"/>
+      </w:pPr>
+      <w:rPr>
+        <w:rFonts w:ascii="Symbol" w:hAnsi="Symbol" w:hint="default"/>
+      </w:rPr>
+    </w:lvl>
+    <w:lvl w:ilvl="5" w:tplc="88F0EC9C" w:tentative="1">
+      <w:start w:val="1"/>
+      <w:numFmt w:val="bullet"/>
+      <w:lvlText w:val=""/>
+      <w:lvlJc w:val="left"/>
+      <w:pPr>
+        <w:tabs>
+          <w:tab w:val="num" w:pos="4320"/>
+        </w:tabs>
+        <w:ind w:left="4320" w:hanging="360"/>
+      </w:pPr>
+      <w:rPr>
+        <w:rFonts w:ascii="Symbol" w:hAnsi="Symbol" w:hint="default"/>
+      </w:rPr>
+    </w:lvl>
+    <w:lvl w:ilvl="6" w:tplc="BBAC592A" w:tentative="1">
+      <w:start w:val="1"/>
+      <w:numFmt w:val="bullet"/>
+      <w:lvlText w:val=""/>
+      <w:lvlJc w:val="left"/>
+      <w:pPr>
+        <w:tabs>
+          <w:tab w:val="num" w:pos="5040"/>
+        </w:tabs>
+        <w:ind w:left="5040" w:hanging="360"/>
+      </w:pPr>
+      <w:rPr>
+        <w:rFonts w:ascii="Symbol" w:hAnsi="Symbol" w:hint="default"/>
+      </w:rPr>
+    </w:lvl>
+    <w:lvl w:ilvl="7" w:tplc="1FEE420E" w:tentative="1">
+      <w:start w:val="1"/>
+      <w:numFmt w:val="bullet"/>
+      <w:lvlText w:val=""/>
+      <w:lvlJc w:val="left"/>
+      <w:pPr>
+        <w:tabs>
+          <w:tab w:val="num" w:pos="5760"/>
+        </w:tabs>
+        <w:ind w:left="5760" w:hanging="360"/>
+      </w:pPr>
+      <w:rPr>
+        <w:rFonts w:ascii="Symbol" w:hAnsi="Symbol" w:hint="default"/>
+      </w:rPr>
+    </w:lvl>
+    <w:lvl w:ilvl="8" w:tplc="9DE0288C" w:tentative="1">
+      <w:start w:val="1"/>
+      <w:numFmt w:val="bullet"/>
+      <w:lvlText w:val=""/>
+      <w:lvlJc w:val="left"/>
+      <w:pPr>
+        <w:tabs>
+          <w:tab w:val="num" w:pos="6480"/>
+        </w:tabs>
+        <w:ind w:left="6480" w:hanging="360"/>
+      </w:pPr>
+      <w:rPr>
+        <w:rFonts w:ascii="Symbol" w:hAnsi="Symbol" w:hint="default"/>
+      </w:rPr>
+    </w:lvl>
+  </w:abstractNum>
+  <w:num w:numId="1">
+    <w:abstractNumId w:val="0"/>
+  </w:num>
+</w:numbering>
 </file>
 
 <file path=word/styles.xml><?xml version="1.0" encoding="utf-8"?>
@@ -2674,6 +2845,17 @@
       <w:sz w:val="24"/>
     </w:rPr>
   </w:style>
+  <w:style w:type="paragraph" w:styleId="Paragrafoelenco">
+    <w:name w:val="List Paragraph"/>
+    <w:basedOn w:val="Normale"/>
+    <w:uiPriority w:val="34"/>
+    <w:qFormat/>
+    <w:rsid w:val="00116D5C"/>
+    <w:pPr>
+      <w:ind w:left="720"/>
+      <w:contextualSpacing/>
+    </w:pPr>
+  </w:style>
 </w:styles>
 </file>
 

</xml_diff>

<commit_message>
aggiunta riga a fafulla
</commit_message>
<xml_diff>
--- a/Tabella Riassuntiva dei Comandi Git Essenziali.docx
+++ b/Tabella Riassuntiva dei Comandi Git Essenziali.docx
@@ -2194,6 +2194,26 @@
           <w:lang w:eastAsia="it-IT"/>
         </w:rPr>
         <w:t>Modifica di niente.</w:t>
+      </w:r>
+    </w:p>
+    <w:p>
+      <w:pPr>
+        <w:spacing w:after="0" w:line="240" w:lineRule="auto"/>
+        <w:rPr>
+          <w:rFonts w:ascii="Times New Roman" w:eastAsia="Times New Roman" w:hAnsi="Times New Roman" w:cs="Times New Roman"/>
+          <w:sz w:val="24"/>
+          <w:szCs w:val="24"/>
+          <w:lang w:eastAsia="it-IT"/>
+        </w:rPr>
+      </w:pPr>
+      <w:r>
+        <w:rPr>
+          <w:rFonts w:ascii="Times New Roman" w:eastAsia="Times New Roman" w:hAnsi="Times New Roman" w:cs="Times New Roman"/>
+          <w:sz w:val="24"/>
+          <w:szCs w:val="24"/>
+          <w:lang w:eastAsia="it-IT"/>
+        </w:rPr>
+        <w:t>Aggiungo una riga a cazzo!</w:t>
       </w:r>
       <w:bookmarkStart w:id="0" w:name="_GoBack"/>
       <w:bookmarkEnd w:id="0"/>

</xml_diff>